<commit_message>
Update AI on Gi-ASAP_Q and A.docx
</commit_message>
<xml_diff>
--- a/AI on Gi-ASAP_Q and A.docx
+++ b/AI on Gi-ASAP_Q and A.docx
@@ -28,70 +28,68 @@
     <w:p>
       <w:pPr>
         <w:rPr>
+          <w:b/>
+          <w:sz w:val="36"/>
+          <w:szCs w:val="36"/>
+        </w:rPr>
+      </w:pPr>
+      <w:r>
+        <w:rPr>
           <w:rFonts w:hint="eastAsia"/>
           <w:b/>
           <w:sz w:val="36"/>
           <w:szCs w:val="36"/>
         </w:rPr>
+        <w:t>Contact information:</w:t>
+      </w:r>
+    </w:p>
+    <w:p>
+      <w:pPr>
+        <w:rPr>
+          <w:sz w:val="28"/>
+          <w:szCs w:val="28"/>
+        </w:rPr>
       </w:pPr>
       <w:r>
         <w:rPr>
           <w:rFonts w:hint="eastAsia"/>
-          <w:b/>
-          <w:sz w:val="36"/>
-          <w:szCs w:val="36"/>
-        </w:rPr>
-        <w:t>Contact information:</w:t>
-      </w:r>
-    </w:p>
-    <w:p>
-      <w:pPr>
-        <w:rPr>
-          <w:sz w:val="28"/>
-          <w:szCs w:val="28"/>
-        </w:rPr>
-      </w:pPr>
+          <w:sz w:val="28"/>
+          <w:szCs w:val="28"/>
+        </w:rPr>
+        <w:t>Speaker</w:t>
+      </w:r>
+      <w:r>
+        <w:rPr>
+          <w:sz w:val="28"/>
+          <w:szCs w:val="28"/>
+        </w:rPr>
+        <w:t>:</w:t>
+      </w:r>
       <w:r>
         <w:rPr>
           <w:rFonts w:hint="eastAsia"/>
           <w:sz w:val="28"/>
           <w:szCs w:val="28"/>
         </w:rPr>
-        <w:t>Speaker</w:t>
-      </w:r>
-      <w:r>
-        <w:rPr>
-          <w:sz w:val="28"/>
-          <w:szCs w:val="28"/>
-        </w:rPr>
-        <w:t>:</w:t>
-      </w:r>
+        <w:t xml:space="preserve"> </w:t>
+      </w:r>
+    </w:p>
+    <w:p>
+      <w:pPr>
+        <w:rPr>
+          <w:sz w:val="28"/>
+          <w:szCs w:val="28"/>
+        </w:rPr>
+      </w:pPr>
       <w:r>
         <w:rPr>
           <w:rFonts w:hint="eastAsia"/>
           <w:sz w:val="28"/>
           <w:szCs w:val="28"/>
         </w:rPr>
-        <w:t xml:space="preserve"> </w:t>
-      </w:r>
-    </w:p>
-    <w:p>
-      <w:pPr>
-        <w:rPr>
-          <w:rFonts w:hint="eastAsia"/>
-          <w:sz w:val="28"/>
-          <w:szCs w:val="28"/>
-        </w:rPr>
-      </w:pPr>
-      <w:r>
-        <w:rPr>
-          <w:rFonts w:hint="eastAsia"/>
-          <w:sz w:val="28"/>
-          <w:szCs w:val="28"/>
-        </w:rPr>
         <w:t xml:space="preserve">Chun-Hu: </w:t>
       </w:r>
-      <w:hyperlink r:id="rId5" w:history="1">
+      <w:hyperlink r:id="rId7" w:history="1">
         <w:r>
           <w:rPr>
             <w:rStyle w:val="a4"/>
@@ -117,7 +115,7 @@
         </w:rPr>
         <w:t xml:space="preserve">Vincent Wang: </w:t>
       </w:r>
-      <w:hyperlink r:id="rId6" w:history="1">
+      <w:hyperlink r:id="rId8" w:history="1">
         <w:r>
           <w:rPr>
             <w:rStyle w:val="a4"/>
@@ -131,7 +129,6 @@
     <w:p>
       <w:pPr>
         <w:rPr>
-          <w:rFonts w:hint="eastAsia"/>
           <w:sz w:val="28"/>
           <w:szCs w:val="28"/>
         </w:rPr>
@@ -143,7 +140,7 @@
         </w:rPr>
         <w:t xml:space="preserve">Joanne: </w:t>
       </w:r>
-      <w:hyperlink r:id="rId7" w:history="1">
+      <w:hyperlink r:id="rId9" w:history="1">
         <w:r>
           <w:rPr>
             <w:rStyle w:val="a4"/>
@@ -158,25 +155,24 @@
     <w:p>
       <w:pPr>
         <w:rPr>
+          <w:sz w:val="28"/>
+          <w:szCs w:val="28"/>
+        </w:rPr>
+      </w:pPr>
+      <w:r>
+        <w:rPr>
+          <w:sz w:val="28"/>
+          <w:szCs w:val="28"/>
+        </w:rPr>
+        <w:t>Mark Tsou:</w:t>
+      </w:r>
+      <w:r>
+        <w:rPr>
           <w:rFonts w:hint="eastAsia"/>
-          <w:sz w:val="28"/>
-          <w:szCs w:val="28"/>
-        </w:rPr>
-      </w:pPr>
-      <w:r>
-        <w:rPr>
-          <w:sz w:val="28"/>
-          <w:szCs w:val="28"/>
-        </w:rPr>
-        <w:t>Mark Tsou:</w:t>
-      </w:r>
-      <w:r>
-        <w:rPr>
-          <w:rFonts w:hint="eastAsia"/>
         </w:rPr>
         <w:t xml:space="preserve"> </w:t>
       </w:r>
-      <w:hyperlink r:id="rId8" w:history="1">
+      <w:hyperlink r:id="rId10" w:history="1">
         <w:r>
           <w:rPr>
             <w:rStyle w:val="a4"/>
@@ -252,7 +248,23 @@
           <w:sz w:val="28"/>
           <w:szCs w:val="28"/>
         </w:rPr>
-        <w:t xml:space="preserve"> From Na Chi</w:t>
+        <w:t xml:space="preserve"> From </w:t>
+      </w:r>
+      <w:r>
+        <w:rPr>
+          <w:rFonts w:ascii="Arial" w:hAnsi="Arial" w:cs="Arial" w:hint="eastAsia"/>
+          <w:sz w:val="28"/>
+          <w:szCs w:val="28"/>
+        </w:rPr>
+        <w:t xml:space="preserve">Ha </w:t>
+      </w:r>
+      <w:r>
+        <w:rPr>
+          <w:rFonts w:ascii="Arial" w:hAnsi="Arial" w:cs="Arial"/>
+          <w:sz w:val="28"/>
+          <w:szCs w:val="28"/>
+        </w:rPr>
+        <w:t>Chi</w:t>
       </w:r>
     </w:p>
     <w:p>
@@ -286,61 +298,7 @@
           <w:sz w:val="28"/>
           <w:szCs w:val="28"/>
         </w:rPr>
-        <w:t xml:space="preserve">). But I copied all csv and </w:t>
-      </w:r>
-      <w:proofErr w:type="spellStart"/>
-      <w:r>
-        <w:rPr>
-          <w:rFonts w:ascii="Arial" w:hAnsi="Arial" w:cs="Arial"/>
-          <w:sz w:val="28"/>
-          <w:szCs w:val="28"/>
-        </w:rPr>
-        <w:t>xlsx</w:t>
-      </w:r>
-      <w:proofErr w:type="spellEnd"/>
-      <w:r>
-        <w:rPr>
-          <w:rFonts w:ascii="Arial" w:hAnsi="Arial" w:cs="Arial"/>
-          <w:sz w:val="28"/>
-          <w:szCs w:val="28"/>
-        </w:rPr>
-        <w:t xml:space="preserve"> files from the "</w:t>
-      </w:r>
-      <w:proofErr w:type="spellStart"/>
-      <w:r>
-        <w:rPr>
-          <w:rFonts w:ascii="Arial" w:hAnsi="Arial" w:cs="Arial"/>
-          <w:sz w:val="28"/>
-          <w:szCs w:val="28"/>
-        </w:rPr>
-        <w:t>ASLung_Calibration_Factor_RawData</w:t>
-      </w:r>
-      <w:proofErr w:type="spellEnd"/>
-      <w:r>
-        <w:rPr>
-          <w:rFonts w:ascii="Arial" w:hAnsi="Arial" w:cs="Arial"/>
-          <w:sz w:val="28"/>
-          <w:szCs w:val="28"/>
-        </w:rPr>
-        <w:t xml:space="preserve">" folder you provided into the same name folder of </w:t>
-      </w:r>
-      <w:proofErr w:type="spellStart"/>
-      <w:r>
-        <w:rPr>
-          <w:rFonts w:ascii="Arial" w:hAnsi="Arial" w:cs="Arial"/>
-          <w:sz w:val="28"/>
-          <w:szCs w:val="28"/>
-        </w:rPr>
-        <w:t>pycharm_project</w:t>
-      </w:r>
-      <w:proofErr w:type="spellEnd"/>
-      <w:r>
-        <w:rPr>
-          <w:rFonts w:ascii="Arial" w:hAnsi="Arial" w:cs="Arial"/>
-          <w:sz w:val="28"/>
-          <w:szCs w:val="28"/>
-        </w:rPr>
-        <w:t>. Why couldn't I get the calibration factors results of date 04/08 and 04/09 even when I have modified the data time format of time column to be consistent with date 04/10?</w:t>
+        <w:t>). But I copied all csv and xlsx files from the "ASLung_Calibration_Factor_RawData" folder you provided into the same name folder of pycharm_project. Why couldn't I get the calibration factors results of date 04/08 and 04/09 even when I have modified the data time format of time column to be consistent with date 04/10?</w:t>
       </w:r>
     </w:p>
     <w:p>
@@ -356,7 +314,7 @@
     <w:p>
       <w:pPr>
         <w:rPr>
-          <w:rFonts w:ascii="Arial" w:hAnsi="Arial" w:cs="Arial" w:hint="eastAsia"/>
+          <w:rFonts w:ascii="Arial" w:hAnsi="Arial" w:cs="Arial"/>
           <w:b/>
           <w:color w:val="0070C0"/>
           <w:sz w:val="28"/>
@@ -389,16 +347,7 @@
           <w:sz w:val="28"/>
           <w:szCs w:val="28"/>
         </w:rPr>
-        <w:t>The fully data comparison period is from 4/8 to 4/10, we set the last date of 4/10 as “</w:t>
-      </w:r>
-      <w:proofErr w:type="spellStart"/>
-      <w:r>
-        <w:rPr>
-          <w:rFonts w:ascii="Arial" w:hAnsi="Arial" w:cs="Arial"/>
-          <w:sz w:val="28"/>
-          <w:szCs w:val="28"/>
-        </w:rPr>
-        <w:t>Start_date”.</w:t>
+        <w:t>The fully data comparison period is from 4/8 to 4/10, we set the last date of 4/10 as “Start_date”.</w:t>
       </w:r>
     </w:p>
     <w:p>
@@ -410,32 +359,13 @@
           <w:szCs w:val="28"/>
         </w:rPr>
       </w:pPr>
-      <w:proofErr w:type="spellEnd"/>
-      <w:r>
-        <w:rPr>
-          <w:rFonts w:ascii="Arial" w:hAnsi="Arial" w:cs="Arial"/>
-          <w:sz w:val="28"/>
-          <w:szCs w:val="28"/>
-        </w:rPr>
-        <w:t xml:space="preserve">The </w:t>
-      </w:r>
-      <w:proofErr w:type="spellStart"/>
-      <w:r>
-        <w:rPr>
-          <w:rFonts w:ascii="Arial" w:hAnsi="Arial" w:cs="Arial"/>
-          <w:sz w:val="28"/>
-          <w:szCs w:val="28"/>
-        </w:rPr>
-        <w:t>aslung</w:t>
-      </w:r>
-      <w:proofErr w:type="spellEnd"/>
-      <w:r>
-        <w:rPr>
-          <w:rFonts w:ascii="Arial" w:hAnsi="Arial" w:cs="Arial"/>
-          <w:sz w:val="28"/>
-          <w:szCs w:val="28"/>
-        </w:rPr>
-        <w:t xml:space="preserve"> device save data day by day, you will have, so there are three data files in a fully comparison period.</w:t>
+      <w:r>
+        <w:rPr>
+          <w:rFonts w:ascii="Arial" w:hAnsi="Arial" w:cs="Arial"/>
+          <w:sz w:val="28"/>
+          <w:szCs w:val="28"/>
+        </w:rPr>
+        <w:t>The aslung device save data day by day, you will have, so there are three data files in a fully comparison period.</w:t>
       </w:r>
     </w:p>
     <w:p>
@@ -481,7 +411,23 @@
           <w:sz w:val="28"/>
           <w:szCs w:val="28"/>
         </w:rPr>
-        <w:t xml:space="preserve"> From Na Chi</w:t>
+        <w:t xml:space="preserve"> From </w:t>
+      </w:r>
+      <w:r>
+        <w:rPr>
+          <w:rFonts w:ascii="Arial" w:hAnsi="Arial" w:cs="Arial" w:hint="eastAsia"/>
+          <w:sz w:val="28"/>
+          <w:szCs w:val="28"/>
+        </w:rPr>
+        <w:t xml:space="preserve">Ha </w:t>
+      </w:r>
+      <w:r>
+        <w:rPr>
+          <w:rFonts w:ascii="Arial" w:hAnsi="Arial" w:cs="Arial"/>
+          <w:sz w:val="28"/>
+          <w:szCs w:val="28"/>
+        </w:rPr>
+        <w:t>Chi</w:t>
       </w:r>
     </w:p>
     <w:p>
@@ -515,7 +461,7 @@
     <w:p>
       <w:pPr>
         <w:rPr>
-          <w:rFonts w:ascii="Arial" w:hAnsi="Arial" w:cs="Arial" w:hint="eastAsia"/>
+          <w:rFonts w:ascii="Arial" w:hAnsi="Arial" w:cs="Arial"/>
           <w:b/>
           <w:color w:val="0070C0"/>
           <w:sz w:val="28"/>
@@ -548,9 +494,72 @@
           <w:sz w:val="28"/>
           <w:szCs w:val="28"/>
         </w:rPr>
-        <w:t>The data time format should be “</w:t>
-      </w:r>
-      <w:proofErr w:type="spellStart"/>
+        <w:t xml:space="preserve">The data time format should be “yyyy/mm/dd </w:t>
+      </w:r>
+      <w:r>
+        <w:rPr>
+          <w:rFonts w:ascii="Arial" w:hAnsi="Arial" w:cs="Arial"/>
+          <w:sz w:val="28"/>
+          <w:szCs w:val="28"/>
+        </w:rPr>
+        <w:t>hh</w:t>
+      </w:r>
+      <w:r>
+        <w:rPr>
+          <w:rFonts w:ascii="Arial" w:hAnsi="Arial" w:cs="Arial"/>
+          <w:sz w:val="28"/>
+          <w:szCs w:val="28"/>
+        </w:rPr>
+        <w:t>:mm:ss”</w:t>
+      </w:r>
+      <w:r>
+        <w:rPr>
+          <w:rFonts w:ascii="Arial" w:hAnsi="Arial" w:cs="Arial"/>
+          <w:sz w:val="28"/>
+          <w:szCs w:val="28"/>
+        </w:rPr>
+        <w:t xml:space="preserve">, “yyyy-mm-dd hh:mm:ss” or </w:t>
+      </w:r>
+      <w:r>
+        <w:rPr>
+          <w:rFonts w:ascii="Arial" w:hAnsi="Arial" w:cs="Arial"/>
+          <w:sz w:val="28"/>
+          <w:szCs w:val="28"/>
+        </w:rPr>
+        <w:t>"m</w:t>
+      </w:r>
+      <w:r>
+        <w:rPr>
+          <w:rFonts w:ascii="Arial" w:hAnsi="Arial" w:cs="Arial"/>
+          <w:sz w:val="28"/>
+          <w:szCs w:val="28"/>
+        </w:rPr>
+        <w:t>m</w:t>
+      </w:r>
+      <w:r>
+        <w:rPr>
+          <w:rFonts w:ascii="Arial" w:hAnsi="Arial" w:cs="Arial"/>
+          <w:sz w:val="28"/>
+          <w:szCs w:val="28"/>
+        </w:rPr>
+        <w:t>/</w:t>
+      </w:r>
+      <w:r>
+        <w:rPr>
+          <w:rFonts w:ascii="Arial" w:hAnsi="Arial" w:cs="Arial"/>
+          <w:sz w:val="28"/>
+          <w:szCs w:val="28"/>
+        </w:rPr>
+        <w:t>d</w:t>
+      </w:r>
+      <w:r>
+        <w:rPr>
+          <w:rFonts w:ascii="Arial" w:hAnsi="Arial" w:cs="Arial"/>
+          <w:sz w:val="28"/>
+          <w:szCs w:val="28"/>
+        </w:rPr>
+        <w:t>d/</w:t>
+      </w:r>
       <w:r>
         <w:rPr>
           <w:rFonts w:ascii="Arial" w:hAnsi="Arial" w:cs="Arial"/>
@@ -559,25 +568,6 @@
         </w:rPr>
         <w:t>yyyy</w:t>
       </w:r>
-      <w:proofErr w:type="spellEnd"/>
-      <w:r>
-        <w:rPr>
-          <w:rFonts w:ascii="Arial" w:hAnsi="Arial" w:cs="Arial"/>
-          <w:sz w:val="28"/>
-          <w:szCs w:val="28"/>
-        </w:rPr>
-        <w:t>/mm/</w:t>
-      </w:r>
-      <w:proofErr w:type="spellStart"/>
-      <w:r>
-        <w:rPr>
-          <w:rFonts w:ascii="Arial" w:hAnsi="Arial" w:cs="Arial"/>
-          <w:sz w:val="28"/>
-          <w:szCs w:val="28"/>
-        </w:rPr>
-        <w:t>dd</w:t>
-      </w:r>
-      <w:proofErr w:type="spellEnd"/>
       <w:r>
         <w:rPr>
           <w:rFonts w:ascii="Arial" w:hAnsi="Arial" w:cs="Arial"/>
@@ -586,59 +576,134 @@
         </w:rPr>
         <w:t xml:space="preserve"> </w:t>
       </w:r>
-      <w:proofErr w:type="spellStart"/>
-      <w:r>
-        <w:rPr>
-          <w:rFonts w:ascii="Arial" w:hAnsi="Arial" w:cs="Arial"/>
-          <w:sz w:val="28"/>
-          <w:szCs w:val="28"/>
-        </w:rPr>
-        <w:t>hh</w:t>
-      </w:r>
-      <w:r>
-        <w:rPr>
-          <w:rFonts w:ascii="Arial" w:hAnsi="Arial" w:cs="Arial"/>
-          <w:sz w:val="28"/>
-          <w:szCs w:val="28"/>
-        </w:rPr>
-        <w:t>:</w:t>
-      </w:r>
-      <w:proofErr w:type="gramStart"/>
-      <w:r>
-        <w:rPr>
-          <w:rFonts w:ascii="Arial" w:hAnsi="Arial" w:cs="Arial"/>
-          <w:sz w:val="28"/>
-          <w:szCs w:val="28"/>
-        </w:rPr>
-        <w:t>mm:ss</w:t>
-      </w:r>
-      <w:proofErr w:type="spellEnd"/>
-      <w:proofErr w:type="gramEnd"/>
-      <w:r>
-        <w:rPr>
-          <w:rFonts w:ascii="Arial" w:hAnsi="Arial" w:cs="Arial"/>
-          <w:sz w:val="28"/>
-          <w:szCs w:val="28"/>
-        </w:rPr>
-        <w:t>”</w:t>
-      </w:r>
-      <w:r>
-        <w:rPr>
-          <w:rFonts w:ascii="Arial" w:hAnsi="Arial" w:cs="Arial"/>
-          <w:sz w:val="28"/>
-          <w:szCs w:val="28"/>
-        </w:rPr>
-        <w:t xml:space="preserve">, </w:t>
-      </w:r>
-      <w:r>
-        <w:rPr>
-          <w:rFonts w:ascii="Arial" w:hAnsi="Arial" w:cs="Arial"/>
-          <w:sz w:val="28"/>
-          <w:szCs w:val="28"/>
-        </w:rPr>
-        <w:t>“</w:t>
-      </w:r>
-      <w:proofErr w:type="spellStart"/>
+      <w:r>
+        <w:rPr>
+          <w:rFonts w:ascii="Arial" w:hAnsi="Arial" w:cs="Arial"/>
+          <w:sz w:val="28"/>
+          <w:szCs w:val="28"/>
+        </w:rPr>
+        <w:t>hh:mm:ss</w:t>
+      </w:r>
+      <w:r>
+        <w:rPr>
+          <w:rFonts w:ascii="Arial" w:hAnsi="Arial" w:cs="Arial"/>
+          <w:sz w:val="28"/>
+          <w:szCs w:val="28"/>
+        </w:rPr>
+        <w:t>"</w:t>
+      </w:r>
+      <w:r>
+        <w:rPr>
+          <w:rFonts w:ascii="Arial" w:hAnsi="Arial" w:cs="Arial"/>
+          <w:sz w:val="28"/>
+          <w:szCs w:val="28"/>
+        </w:rPr>
+        <w:t>, you can modified the data time format in the excel file.</w:t>
+      </w:r>
+    </w:p>
+    <w:p>
+      <w:pPr>
+        <w:snapToGrid w:val="0"/>
+        <w:rPr>
+          <w:rFonts w:ascii="Arial" w:hAnsi="Arial" w:cs="Arial"/>
+          <w:sz w:val="28"/>
+          <w:szCs w:val="28"/>
+        </w:rPr>
+      </w:pPr>
+      <w:r>
+        <w:rPr>
+          <w:rFonts w:ascii="Arial" w:hAnsi="Arial" w:cs="Arial" w:hint="eastAsia"/>
+          <w:sz w:val="28"/>
+          <w:szCs w:val="28"/>
+        </w:rPr>
+        <w:t xml:space="preserve">Ex: </w:t>
+      </w:r>
+    </w:p>
+    <w:p>
+      <w:pPr>
+        <w:snapToGrid w:val="0"/>
+        <w:rPr>
+          <w:rFonts w:ascii="Arial" w:hAnsi="Arial" w:cs="Arial"/>
+          <w:sz w:val="28"/>
+          <w:szCs w:val="28"/>
+        </w:rPr>
+      </w:pPr>
+      <w:r>
+        <w:rPr>
+          <w:rFonts w:ascii="Arial" w:hAnsi="Arial" w:cs="Arial"/>
+          <w:sz w:val="28"/>
+          <w:szCs w:val="28"/>
+        </w:rPr>
+        <w:t>yyyy/mm/dd hh:mm:ss=&gt;2020/10/06 09:46:00</w:t>
+      </w:r>
+    </w:p>
+    <w:p>
+      <w:pPr>
+        <w:snapToGrid w:val="0"/>
+        <w:rPr>
+          <w:rFonts w:ascii="Arial" w:hAnsi="Arial" w:cs="Arial"/>
+          <w:sz w:val="28"/>
+          <w:szCs w:val="28"/>
+        </w:rPr>
+      </w:pPr>
+      <w:r>
+        <w:rPr>
+          <w:rFonts w:ascii="Arial" w:hAnsi="Arial" w:cs="Arial"/>
+          <w:sz w:val="28"/>
+          <w:szCs w:val="28"/>
+        </w:rPr>
+        <w:t>yyyy-mm-dd hh:mm:ss=&gt;2020-10-06 09:46:00</w:t>
+      </w:r>
+    </w:p>
+    <w:p>
+      <w:pPr>
+        <w:snapToGrid w:val="0"/>
+        <w:rPr>
+          <w:rFonts w:ascii="Arial" w:hAnsi="Arial" w:cs="Arial"/>
+          <w:sz w:val="28"/>
+          <w:szCs w:val="28"/>
+        </w:rPr>
+      </w:pPr>
+      <w:r>
+        <w:rPr>
+          <w:rFonts w:ascii="Arial" w:hAnsi="Arial" w:cs="Arial"/>
+          <w:sz w:val="28"/>
+          <w:szCs w:val="28"/>
+        </w:rPr>
+        <w:t>m</w:t>
+      </w:r>
+      <w:r>
+        <w:rPr>
+          <w:rFonts w:ascii="Arial" w:hAnsi="Arial" w:cs="Arial"/>
+          <w:sz w:val="28"/>
+          <w:szCs w:val="28"/>
+        </w:rPr>
+        <w:t>m</w:t>
+      </w:r>
+      <w:r>
+        <w:rPr>
+          <w:rFonts w:ascii="Arial" w:hAnsi="Arial" w:cs="Arial"/>
+          <w:sz w:val="28"/>
+          <w:szCs w:val="28"/>
+        </w:rPr>
+        <w:t>/</w:t>
+      </w:r>
+      <w:r>
+        <w:rPr>
+          <w:rFonts w:ascii="Arial" w:hAnsi="Arial" w:cs="Arial"/>
+          <w:sz w:val="28"/>
+          <w:szCs w:val="28"/>
+        </w:rPr>
+        <w:t>d</w:t>
+      </w:r>
+      <w:r>
+        <w:rPr>
+          <w:rFonts w:ascii="Arial" w:hAnsi="Arial" w:cs="Arial"/>
+          <w:sz w:val="28"/>
+          <w:szCs w:val="28"/>
+        </w:rPr>
+        <w:t>d/</w:t>
+      </w:r>
       <w:r>
         <w:rPr>
           <w:rFonts w:ascii="Arial" w:hAnsi="Arial" w:cs="Arial"/>
@@ -647,41 +712,6 @@
         </w:rPr>
         <w:t>yyyy</w:t>
       </w:r>
-      <w:proofErr w:type="spellEnd"/>
-      <w:r>
-        <w:rPr>
-          <w:rFonts w:ascii="Arial" w:hAnsi="Arial" w:cs="Arial"/>
-          <w:sz w:val="28"/>
-          <w:szCs w:val="28"/>
-        </w:rPr>
-        <w:t>-</w:t>
-      </w:r>
-      <w:r>
-        <w:rPr>
-          <w:rFonts w:ascii="Arial" w:hAnsi="Arial" w:cs="Arial"/>
-          <w:sz w:val="28"/>
-          <w:szCs w:val="28"/>
-        </w:rPr>
-        <w:t>mm</w:t>
-      </w:r>
-      <w:r>
-        <w:rPr>
-          <w:rFonts w:ascii="Arial" w:hAnsi="Arial" w:cs="Arial"/>
-          <w:sz w:val="28"/>
-          <w:szCs w:val="28"/>
-        </w:rPr>
-        <w:t>-</w:t>
-      </w:r>
-      <w:proofErr w:type="spellStart"/>
-      <w:r>
-        <w:rPr>
-          <w:rFonts w:ascii="Arial" w:hAnsi="Arial" w:cs="Arial"/>
-          <w:sz w:val="28"/>
-          <w:szCs w:val="28"/>
-        </w:rPr>
-        <w:t>dd</w:t>
-      </w:r>
-      <w:proofErr w:type="spellEnd"/>
       <w:r>
         <w:rPr>
           <w:rFonts w:ascii="Arial" w:hAnsi="Arial" w:cs="Arial"/>
@@ -690,461 +720,13 @@
         </w:rPr>
         <w:t xml:space="preserve"> </w:t>
       </w:r>
-      <w:proofErr w:type="spellStart"/>
-      <w:r>
-        <w:rPr>
-          <w:rFonts w:ascii="Arial" w:hAnsi="Arial" w:cs="Arial"/>
-          <w:sz w:val="28"/>
-          <w:szCs w:val="28"/>
-        </w:rPr>
-        <w:t>hh</w:t>
-      </w:r>
-      <w:r>
-        <w:rPr>
-          <w:rFonts w:ascii="Arial" w:hAnsi="Arial" w:cs="Arial"/>
-          <w:sz w:val="28"/>
-          <w:szCs w:val="28"/>
-        </w:rPr>
-        <w:t>:mm:ss</w:t>
-      </w:r>
-      <w:proofErr w:type="spellEnd"/>
-      <w:r>
-        <w:rPr>
-          <w:rFonts w:ascii="Arial" w:hAnsi="Arial" w:cs="Arial"/>
-          <w:sz w:val="28"/>
-          <w:szCs w:val="28"/>
-        </w:rPr>
-        <w:t>”</w:t>
-      </w:r>
-      <w:r>
-        <w:rPr>
-          <w:rFonts w:ascii="Arial" w:hAnsi="Arial" w:cs="Arial"/>
-          <w:sz w:val="28"/>
-          <w:szCs w:val="28"/>
-        </w:rPr>
-        <w:t xml:space="preserve"> or </w:t>
-      </w:r>
-      <w:r>
-        <w:rPr>
-          <w:rFonts w:ascii="Arial" w:hAnsi="Arial" w:cs="Arial"/>
-          <w:sz w:val="28"/>
-          <w:szCs w:val="28"/>
-        </w:rPr>
-        <w:t>"m</w:t>
-      </w:r>
-      <w:r>
-        <w:rPr>
-          <w:rFonts w:ascii="Arial" w:hAnsi="Arial" w:cs="Arial"/>
-          <w:sz w:val="28"/>
-          <w:szCs w:val="28"/>
-        </w:rPr>
-        <w:t>m</w:t>
-      </w:r>
-      <w:r>
-        <w:rPr>
-          <w:rFonts w:ascii="Arial" w:hAnsi="Arial" w:cs="Arial"/>
-          <w:sz w:val="28"/>
-          <w:szCs w:val="28"/>
-        </w:rPr>
-        <w:t>/</w:t>
-      </w:r>
-      <w:proofErr w:type="spellStart"/>
-      <w:r>
-        <w:rPr>
-          <w:rFonts w:ascii="Arial" w:hAnsi="Arial" w:cs="Arial"/>
-          <w:sz w:val="28"/>
-          <w:szCs w:val="28"/>
-        </w:rPr>
-        <w:t>d</w:t>
-      </w:r>
-      <w:r>
-        <w:rPr>
-          <w:rFonts w:ascii="Arial" w:hAnsi="Arial" w:cs="Arial"/>
-          <w:sz w:val="28"/>
-          <w:szCs w:val="28"/>
-        </w:rPr>
-        <w:t>d</w:t>
-      </w:r>
-      <w:proofErr w:type="spellEnd"/>
-      <w:r>
-        <w:rPr>
-          <w:rFonts w:ascii="Arial" w:hAnsi="Arial" w:cs="Arial"/>
-          <w:sz w:val="28"/>
-          <w:szCs w:val="28"/>
-        </w:rPr>
-        <w:t>/</w:t>
-      </w:r>
-      <w:proofErr w:type="spellStart"/>
-      <w:r>
-        <w:rPr>
-          <w:rFonts w:ascii="Arial" w:hAnsi="Arial" w:cs="Arial"/>
-          <w:sz w:val="28"/>
-          <w:szCs w:val="28"/>
-        </w:rPr>
-        <w:t>yyyy</w:t>
-      </w:r>
-      <w:proofErr w:type="spellEnd"/>
-      <w:r>
-        <w:rPr>
-          <w:rFonts w:ascii="Arial" w:hAnsi="Arial" w:cs="Arial"/>
-          <w:sz w:val="28"/>
-          <w:szCs w:val="28"/>
-        </w:rPr>
-        <w:t xml:space="preserve"> </w:t>
-      </w:r>
-      <w:proofErr w:type="spellStart"/>
-      <w:r>
-        <w:rPr>
-          <w:rFonts w:ascii="Arial" w:hAnsi="Arial" w:cs="Arial"/>
-          <w:sz w:val="28"/>
-          <w:szCs w:val="28"/>
-        </w:rPr>
-        <w:t>hh:mm:ss</w:t>
-      </w:r>
-      <w:proofErr w:type="spellEnd"/>
-      <w:r>
-        <w:rPr>
-          <w:rFonts w:ascii="Arial" w:hAnsi="Arial" w:cs="Arial"/>
-          <w:sz w:val="28"/>
-          <w:szCs w:val="28"/>
-        </w:rPr>
-        <w:t>"</w:t>
-      </w:r>
-      <w:r>
-        <w:rPr>
-          <w:rFonts w:ascii="Arial" w:hAnsi="Arial" w:cs="Arial"/>
-          <w:sz w:val="28"/>
-          <w:szCs w:val="28"/>
-        </w:rPr>
-        <w:t>,</w:t>
-      </w:r>
-      <w:r>
-        <w:rPr>
-          <w:rFonts w:ascii="Arial" w:hAnsi="Arial" w:cs="Arial"/>
-          <w:sz w:val="28"/>
-          <w:szCs w:val="28"/>
-        </w:rPr>
-        <w:t xml:space="preserve"> you can modified the data time format in the excel file.</w:t>
-      </w:r>
-    </w:p>
-    <w:p>
-      <w:pPr>
-        <w:snapToGrid w:val="0"/>
-        <w:rPr>
-          <w:rFonts w:ascii="Arial" w:hAnsi="Arial" w:cs="Arial"/>
-          <w:sz w:val="28"/>
-          <w:szCs w:val="28"/>
-        </w:rPr>
-      </w:pPr>
-      <w:r>
-        <w:rPr>
-          <w:rFonts w:ascii="Arial" w:hAnsi="Arial" w:cs="Arial" w:hint="eastAsia"/>
-          <w:sz w:val="28"/>
-          <w:szCs w:val="28"/>
-        </w:rPr>
-        <w:t xml:space="preserve">Ex: </w:t>
-      </w:r>
-    </w:p>
-    <w:p>
-      <w:pPr>
-        <w:snapToGrid w:val="0"/>
-        <w:rPr>
-          <w:rFonts w:ascii="Arial" w:hAnsi="Arial" w:cs="Arial"/>
-          <w:sz w:val="28"/>
-          <w:szCs w:val="28"/>
-        </w:rPr>
-      </w:pPr>
-      <w:proofErr w:type="spellStart"/>
-      <w:r>
-        <w:rPr>
-          <w:rFonts w:ascii="Arial" w:hAnsi="Arial" w:cs="Arial"/>
-          <w:sz w:val="28"/>
-          <w:szCs w:val="28"/>
-        </w:rPr>
-        <w:t>yyyy</w:t>
-      </w:r>
-      <w:proofErr w:type="spellEnd"/>
-      <w:r>
-        <w:rPr>
-          <w:rFonts w:ascii="Arial" w:hAnsi="Arial" w:cs="Arial"/>
-          <w:sz w:val="28"/>
-          <w:szCs w:val="28"/>
-        </w:rPr>
-        <w:t>/mm/</w:t>
-      </w:r>
-      <w:proofErr w:type="spellStart"/>
-      <w:r>
-        <w:rPr>
-          <w:rFonts w:ascii="Arial" w:hAnsi="Arial" w:cs="Arial"/>
-          <w:sz w:val="28"/>
-          <w:szCs w:val="28"/>
-        </w:rPr>
-        <w:t>dd</w:t>
-      </w:r>
-      <w:proofErr w:type="spellEnd"/>
-      <w:r>
-        <w:rPr>
-          <w:rFonts w:ascii="Arial" w:hAnsi="Arial" w:cs="Arial"/>
-          <w:sz w:val="28"/>
-          <w:szCs w:val="28"/>
-        </w:rPr>
-        <w:t xml:space="preserve"> </w:t>
-      </w:r>
-      <w:proofErr w:type="spellStart"/>
-      <w:r>
-        <w:rPr>
-          <w:rFonts w:ascii="Arial" w:hAnsi="Arial" w:cs="Arial"/>
-          <w:sz w:val="28"/>
-          <w:szCs w:val="28"/>
-        </w:rPr>
-        <w:t>hh:</w:t>
-      </w:r>
-      <w:proofErr w:type="gramStart"/>
-      <w:r>
-        <w:rPr>
-          <w:rFonts w:ascii="Arial" w:hAnsi="Arial" w:cs="Arial"/>
-          <w:sz w:val="28"/>
-          <w:szCs w:val="28"/>
-        </w:rPr>
-        <w:t>mm:ss</w:t>
-      </w:r>
-      <w:proofErr w:type="spellEnd"/>
-      <w:proofErr w:type="gramEnd"/>
-      <w:r>
-        <w:rPr>
-          <w:rFonts w:ascii="Arial" w:hAnsi="Arial" w:cs="Arial"/>
-          <w:sz w:val="28"/>
-          <w:szCs w:val="28"/>
-        </w:rPr>
-        <w:t>=&gt;2020/10/06 09:46:00</w:t>
-      </w:r>
-    </w:p>
-    <w:p>
-      <w:pPr>
-        <w:snapToGrid w:val="0"/>
-        <w:rPr>
-          <w:rFonts w:ascii="Arial" w:hAnsi="Arial" w:cs="Arial"/>
-          <w:sz w:val="28"/>
-          <w:szCs w:val="28"/>
-        </w:rPr>
-      </w:pPr>
-      <w:proofErr w:type="spellStart"/>
-      <w:r>
-        <w:rPr>
-          <w:rFonts w:ascii="Arial" w:hAnsi="Arial" w:cs="Arial"/>
-          <w:sz w:val="28"/>
-          <w:szCs w:val="28"/>
-        </w:rPr>
-        <w:t>yyyy</w:t>
-      </w:r>
-      <w:proofErr w:type="spellEnd"/>
-      <w:r>
-        <w:rPr>
-          <w:rFonts w:ascii="Arial" w:hAnsi="Arial" w:cs="Arial"/>
-          <w:sz w:val="28"/>
-          <w:szCs w:val="28"/>
-        </w:rPr>
-        <w:t>-</w:t>
-      </w:r>
-      <w:r>
-        <w:rPr>
-          <w:rFonts w:ascii="Arial" w:hAnsi="Arial" w:cs="Arial"/>
-          <w:sz w:val="28"/>
-          <w:szCs w:val="28"/>
-        </w:rPr>
-        <w:t>mm</w:t>
-      </w:r>
-      <w:r>
-        <w:rPr>
-          <w:rFonts w:ascii="Arial" w:hAnsi="Arial" w:cs="Arial"/>
-          <w:sz w:val="28"/>
-          <w:szCs w:val="28"/>
-        </w:rPr>
-        <w:t>-</w:t>
-      </w:r>
-      <w:proofErr w:type="spellStart"/>
-      <w:r>
-        <w:rPr>
-          <w:rFonts w:ascii="Arial" w:hAnsi="Arial" w:cs="Arial"/>
-          <w:sz w:val="28"/>
-          <w:szCs w:val="28"/>
-        </w:rPr>
-        <w:t>dd</w:t>
-      </w:r>
-      <w:proofErr w:type="spellEnd"/>
-      <w:r>
-        <w:rPr>
-          <w:rFonts w:ascii="Arial" w:hAnsi="Arial" w:cs="Arial"/>
-          <w:sz w:val="28"/>
-          <w:szCs w:val="28"/>
-        </w:rPr>
-        <w:t xml:space="preserve"> </w:t>
-      </w:r>
-      <w:proofErr w:type="spellStart"/>
-      <w:r>
-        <w:rPr>
-          <w:rFonts w:ascii="Arial" w:hAnsi="Arial" w:cs="Arial"/>
-          <w:sz w:val="28"/>
-          <w:szCs w:val="28"/>
-        </w:rPr>
-        <w:t>hh:</w:t>
-      </w:r>
-      <w:proofErr w:type="gramStart"/>
-      <w:r>
-        <w:rPr>
-          <w:rFonts w:ascii="Arial" w:hAnsi="Arial" w:cs="Arial"/>
-          <w:sz w:val="28"/>
-          <w:szCs w:val="28"/>
-        </w:rPr>
-        <w:t>mm:ss</w:t>
-      </w:r>
-      <w:proofErr w:type="spellEnd"/>
-      <w:proofErr w:type="gramEnd"/>
-      <w:r>
-        <w:rPr>
-          <w:rFonts w:ascii="Arial" w:hAnsi="Arial" w:cs="Arial"/>
-          <w:sz w:val="28"/>
-          <w:szCs w:val="28"/>
-        </w:rPr>
-        <w:t>=&gt;2020</w:t>
-      </w:r>
-      <w:r>
-        <w:rPr>
-          <w:rFonts w:ascii="Arial" w:hAnsi="Arial" w:cs="Arial"/>
-          <w:sz w:val="28"/>
-          <w:szCs w:val="28"/>
-        </w:rPr>
-        <w:t>-</w:t>
-      </w:r>
-      <w:r>
-        <w:rPr>
-          <w:rFonts w:ascii="Arial" w:hAnsi="Arial" w:cs="Arial"/>
-          <w:sz w:val="28"/>
-          <w:szCs w:val="28"/>
-        </w:rPr>
-        <w:t>10</w:t>
-      </w:r>
-      <w:r>
-        <w:rPr>
-          <w:rFonts w:ascii="Arial" w:hAnsi="Arial" w:cs="Arial"/>
-          <w:sz w:val="28"/>
-          <w:szCs w:val="28"/>
-        </w:rPr>
-        <w:t>-</w:t>
-      </w:r>
-      <w:r>
-        <w:rPr>
-          <w:rFonts w:ascii="Arial" w:hAnsi="Arial" w:cs="Arial"/>
-          <w:sz w:val="28"/>
-          <w:szCs w:val="28"/>
-        </w:rPr>
-        <w:t>06 09:46:00</w:t>
-      </w:r>
-    </w:p>
-    <w:p>
-      <w:pPr>
-        <w:snapToGrid w:val="0"/>
-        <w:rPr>
-          <w:rFonts w:ascii="Arial" w:hAnsi="Arial" w:cs="Arial"/>
-          <w:sz w:val="28"/>
-          <w:szCs w:val="28"/>
-        </w:rPr>
-      </w:pPr>
-      <w:r>
-        <w:rPr>
-          <w:rFonts w:ascii="Arial" w:hAnsi="Arial" w:cs="Arial"/>
-          <w:sz w:val="28"/>
-          <w:szCs w:val="28"/>
-        </w:rPr>
-        <w:t>m</w:t>
-      </w:r>
-      <w:r>
-        <w:rPr>
-          <w:rFonts w:ascii="Arial" w:hAnsi="Arial" w:cs="Arial"/>
-          <w:sz w:val="28"/>
-          <w:szCs w:val="28"/>
-        </w:rPr>
-        <w:t>m</w:t>
-      </w:r>
-      <w:r>
-        <w:rPr>
-          <w:rFonts w:ascii="Arial" w:hAnsi="Arial" w:cs="Arial"/>
-          <w:sz w:val="28"/>
-          <w:szCs w:val="28"/>
-        </w:rPr>
-        <w:t>/</w:t>
-      </w:r>
-      <w:proofErr w:type="spellStart"/>
-      <w:r>
-        <w:rPr>
-          <w:rFonts w:ascii="Arial" w:hAnsi="Arial" w:cs="Arial"/>
-          <w:sz w:val="28"/>
-          <w:szCs w:val="28"/>
-        </w:rPr>
-        <w:t>d</w:t>
-      </w:r>
-      <w:r>
-        <w:rPr>
-          <w:rFonts w:ascii="Arial" w:hAnsi="Arial" w:cs="Arial"/>
-          <w:sz w:val="28"/>
-          <w:szCs w:val="28"/>
-        </w:rPr>
-        <w:t>d</w:t>
-      </w:r>
-      <w:proofErr w:type="spellEnd"/>
-      <w:r>
-        <w:rPr>
-          <w:rFonts w:ascii="Arial" w:hAnsi="Arial" w:cs="Arial"/>
-          <w:sz w:val="28"/>
-          <w:szCs w:val="28"/>
-        </w:rPr>
-        <w:t>/</w:t>
-      </w:r>
-      <w:proofErr w:type="spellStart"/>
-      <w:r>
-        <w:rPr>
-          <w:rFonts w:ascii="Arial" w:hAnsi="Arial" w:cs="Arial"/>
-          <w:sz w:val="28"/>
-          <w:szCs w:val="28"/>
-        </w:rPr>
-        <w:t>yyyy</w:t>
-      </w:r>
-      <w:proofErr w:type="spellEnd"/>
-      <w:r>
-        <w:rPr>
-          <w:rFonts w:ascii="Arial" w:hAnsi="Arial" w:cs="Arial"/>
-          <w:sz w:val="28"/>
-          <w:szCs w:val="28"/>
-        </w:rPr>
-        <w:t xml:space="preserve"> </w:t>
-      </w:r>
-      <w:proofErr w:type="spellStart"/>
-      <w:r>
-        <w:rPr>
-          <w:rFonts w:ascii="Arial" w:hAnsi="Arial" w:cs="Arial"/>
-          <w:sz w:val="28"/>
-          <w:szCs w:val="28"/>
-        </w:rPr>
-        <w:t>hh:</w:t>
-      </w:r>
-      <w:proofErr w:type="gramStart"/>
-      <w:r>
-        <w:rPr>
-          <w:rFonts w:ascii="Arial" w:hAnsi="Arial" w:cs="Arial"/>
-          <w:sz w:val="28"/>
-          <w:szCs w:val="28"/>
-        </w:rPr>
-        <w:t>mm:ss</w:t>
-      </w:r>
-      <w:proofErr w:type="spellEnd"/>
-      <w:proofErr w:type="gramEnd"/>
-      <w:r>
-        <w:rPr>
-          <w:rFonts w:ascii="Arial" w:hAnsi="Arial" w:cs="Arial"/>
-          <w:sz w:val="28"/>
-          <w:szCs w:val="28"/>
-        </w:rPr>
-        <w:t>=&gt;10/06/2020 09:46:00</w:t>
+      <w:r>
+        <w:rPr>
+          <w:rFonts w:ascii="Arial" w:hAnsi="Arial" w:cs="Arial"/>
+          <w:sz w:val="28"/>
+          <w:szCs w:val="28"/>
+        </w:rPr>
+        <w:t>hh:mm:ss=&gt;10/06/2020 09:46:00</w:t>
       </w:r>
     </w:p>
     <w:p>
@@ -1213,42 +795,42 @@
           <w:sz w:val="28"/>
           <w:szCs w:val="28"/>
         </w:rPr>
-        <w:t>From Na Chi</w:t>
-      </w:r>
-    </w:p>
-    <w:p>
-      <w:pPr>
-        <w:rPr>
-          <w:rFonts w:ascii="Arial" w:hAnsi="Arial" w:cs="Arial"/>
-          <w:sz w:val="28"/>
-          <w:szCs w:val="28"/>
-        </w:rPr>
-      </w:pPr>
-      <w:r>
-        <w:rPr>
-          <w:rFonts w:ascii="Arial" w:hAnsi="Arial" w:cs="Arial"/>
-          <w:sz w:val="28"/>
-          <w:szCs w:val="28"/>
-        </w:rPr>
-        <w:t xml:space="preserve">I followed the guideline in the presentation but there </w:t>
-      </w:r>
-      <w:proofErr w:type="gramStart"/>
-      <w:r>
-        <w:rPr>
-          <w:rFonts w:ascii="Arial" w:hAnsi="Arial" w:cs="Arial"/>
-          <w:sz w:val="28"/>
-          <w:szCs w:val="28"/>
-        </w:rPr>
-        <w:t>is</w:t>
-      </w:r>
-      <w:proofErr w:type="gramEnd"/>
-      <w:r>
-        <w:rPr>
-          <w:rFonts w:ascii="Arial" w:hAnsi="Arial" w:cs="Arial"/>
-          <w:sz w:val="28"/>
-          <w:szCs w:val="28"/>
-        </w:rPr>
-        <w:t xml:space="preserve"> no any outputs if I use the google link provided in GoogleSheetAndAPI.xlsx (I had copied the output of calibration factors to this link before copy to run.py)</w:t>
+        <w:t xml:space="preserve">From </w:t>
+      </w:r>
+      <w:r>
+        <w:rPr>
+          <w:rFonts w:ascii="Arial" w:hAnsi="Arial" w:cs="Arial" w:hint="eastAsia"/>
+          <w:sz w:val="28"/>
+          <w:szCs w:val="28"/>
+        </w:rPr>
+        <w:t xml:space="preserve">Ha </w:t>
+      </w:r>
+      <w:r>
+        <w:rPr>
+          <w:rFonts w:ascii="Arial" w:hAnsi="Arial" w:cs="Arial"/>
+          <w:sz w:val="28"/>
+          <w:szCs w:val="28"/>
+        </w:rPr>
+        <w:t>Chi</w:t>
+      </w:r>
+      <w:bookmarkStart w:id="0" w:name="_GoBack"/>
+      <w:bookmarkEnd w:id="0"/>
+    </w:p>
+    <w:p>
+      <w:pPr>
+        <w:rPr>
+          <w:rFonts w:ascii="Arial" w:hAnsi="Arial" w:cs="Arial"/>
+          <w:sz w:val="28"/>
+          <w:szCs w:val="28"/>
+        </w:rPr>
+      </w:pPr>
+      <w:r>
+        <w:rPr>
+          <w:rFonts w:ascii="Arial" w:hAnsi="Arial" w:cs="Arial"/>
+          <w:sz w:val="28"/>
+          <w:szCs w:val="28"/>
+        </w:rPr>
+        <w:t>I followed the guideline in the presentation but there is no any outputs if I use the google link provided in GoogleSheetAndAPI.xlsx (I had copied the output of calibration factors to this link before copy to run.py)</w:t>
       </w:r>
     </w:p>
     <w:p>
@@ -1312,15 +894,7 @@
           <w:sz w:val="28"/>
           <w:szCs w:val="28"/>
         </w:rPr>
-        <w:t xml:space="preserve">The data set of get </w:t>
-      </w:r>
-      <w:r>
-        <w:rPr>
-          <w:rFonts w:ascii="Arial" w:hAnsi="Arial" w:cs="Arial"/>
-          <w:sz w:val="28"/>
-          <w:szCs w:val="28"/>
-        </w:rPr>
-        <w:t>calibration factor and calibrate AS-Lung data are different.</w:t>
+        <w:t>The data set of get calibration factor and calibrate AS-Lung data are different.</w:t>
       </w:r>
     </w:p>
     <w:p>
@@ -1412,20 +986,8 @@
           <w:sz w:val="28"/>
           <w:szCs w:val="28"/>
         </w:rPr>
-        <w:t xml:space="preserve">There is no calibration factor at the sampling time of </w:t>
-      </w:r>
-      <w:proofErr w:type="gramStart"/>
-      <w:r>
-        <w:rPr>
-          <w:rFonts w:ascii="Arial" w:hAnsi="Arial" w:cs="Arial"/>
-          <w:b/>
-          <w:color w:val="FF0000"/>
-          <w:sz w:val="28"/>
-          <w:szCs w:val="28"/>
-        </w:rPr>
-        <w:t>XXXXX !</w:t>
-      </w:r>
-      <w:proofErr w:type="gramEnd"/>
+        <w:t>There is no calibration factor at the sampling time of XXXXX !</w:t>
+      </w:r>
       <w:r>
         <w:rPr>
           <w:rFonts w:ascii="Arial" w:hAnsi="Arial" w:cs="Arial"/>
@@ -1451,7 +1013,7 @@
         </w:rPr>
         <w:t>The factors of calibrate AS-Lung are in the google sheet (</w:t>
       </w:r>
-      <w:hyperlink r:id="rId9" w:anchor="gid=0" w:history="1">
+      <w:hyperlink r:id="rId11" w:anchor="gid=0" w:history="1">
         <w:r>
           <w:rPr>
             <w:rStyle w:val="a4"/>
@@ -1506,27 +1068,7 @@
           <w:sz w:val="28"/>
           <w:szCs w:val="28"/>
         </w:rPr>
-        <w:t xml:space="preserve">when write </w:t>
-      </w:r>
-      <w:proofErr w:type="spellStart"/>
-      <w:r>
-        <w:rPr>
-          <w:rFonts w:ascii="Arial" w:hAnsi="Arial" w:cs="Arial"/>
-          <w:color w:val="FF0000"/>
-          <w:sz w:val="28"/>
-          <w:szCs w:val="28"/>
-        </w:rPr>
-        <w:t>aslung</w:t>
-      </w:r>
-      <w:proofErr w:type="spellEnd"/>
-      <w:r>
-        <w:rPr>
-          <w:rFonts w:ascii="Arial" w:hAnsi="Arial" w:cs="Arial"/>
-          <w:color w:val="FF0000"/>
-          <w:sz w:val="28"/>
-          <w:szCs w:val="28"/>
-        </w:rPr>
-        <w:t xml:space="preserve"> id into the calibration factor file, it has been </w:t>
+        <w:t xml:space="preserve">when write aslung id into the calibration factor file, it has been </w:t>
       </w:r>
       <w:r>
         <w:rPr>
@@ -1537,8 +1079,6 @@
         </w:rPr>
         <w:t>fixed</w:t>
       </w:r>
-      <w:bookmarkStart w:id="0" w:name="_GoBack"/>
-      <w:bookmarkEnd w:id="0"/>
       <w:r>
         <w:rPr>
           <w:rFonts w:ascii="Arial" w:hAnsi="Arial" w:cs="Arial"/>
@@ -1552,7 +1092,7 @@
     <w:p>
       <w:pPr>
         <w:rPr>
-          <w:rFonts w:ascii="Arial" w:hAnsi="Arial" w:cs="Arial" w:hint="eastAsia"/>
+          <w:rFonts w:ascii="Arial" w:hAnsi="Arial" w:cs="Arial"/>
           <w:color w:val="FF0000"/>
           <w:sz w:val="28"/>
           <w:szCs w:val="28"/>
@@ -1585,6 +1125,44 @@
     </w:sectPr>
   </w:body>
 </w:document>
+</file>
+
+<file path=word/endnotes.xml><?xml version="1.0" encoding="utf-8"?>
+<w:endnotes xmlns:wpc="http://schemas.microsoft.com/office/word/2010/wordprocessingCanvas" xmlns:cx="http://schemas.microsoft.com/office/drawing/2014/chartex" xmlns:mc="http://schemas.openxmlformats.org/markup-compatibility/2006" xmlns:o="urn:schemas-microsoft-com:office:office" xmlns:r="http://schemas.openxmlformats.org/officeDocument/2006/relationships" xmlns:m="http://schemas.openxmlformats.org/officeDocument/2006/math" xmlns:v="urn:schemas-microsoft-com:vml" xmlns:wp14="http://schemas.microsoft.com/office/word/2010/wordprocessingDrawing" xmlns:wp="http://schemas.openxmlformats.org/drawingml/2006/wordprocessingDrawing" xmlns:w10="urn:schemas-microsoft-com:office:word" xmlns:w="http://schemas.openxmlformats.org/wordprocessingml/2006/main" xmlns:w14="http://schemas.microsoft.com/office/word/2010/wordml" xmlns:w15="http://schemas.microsoft.com/office/word/2012/wordml" xmlns:w16se="http://schemas.microsoft.com/office/word/2015/wordml/symex" xmlns:wpg="http://schemas.microsoft.com/office/word/2010/wordprocessingGroup" xmlns:wpi="http://schemas.microsoft.com/office/word/2010/wordprocessingInk" xmlns:wne="http://schemas.microsoft.com/office/word/2006/wordml" xmlns:wps="http://schemas.microsoft.com/office/word/2010/wordprocessingShape" mc:Ignorable="w14 w15 w16se wp14">
+  <w:endnote w:type="separator" w:id="-1">
+    <w:p>
+      <w:r>
+        <w:separator/>
+      </w:r>
+    </w:p>
+  </w:endnote>
+  <w:endnote w:type="continuationSeparator" w:id="0">
+    <w:p>
+      <w:r>
+        <w:continuationSeparator/>
+      </w:r>
+    </w:p>
+  </w:endnote>
+</w:endnotes>
+</file>
+
+<file path=word/footnotes.xml><?xml version="1.0" encoding="utf-8"?>
+<w:footnotes xmlns:wpc="http://schemas.microsoft.com/office/word/2010/wordprocessingCanvas" xmlns:cx="http://schemas.microsoft.com/office/drawing/2014/chartex" xmlns:mc="http://schemas.openxmlformats.org/markup-compatibility/2006" xmlns:o="urn:schemas-microsoft-com:office:office" xmlns:r="http://schemas.openxmlformats.org/officeDocument/2006/relationships" xmlns:m="http://schemas.openxmlformats.org/officeDocument/2006/math" xmlns:v="urn:schemas-microsoft-com:vml" xmlns:wp14="http://schemas.microsoft.com/office/word/2010/wordprocessingDrawing" xmlns:wp="http://schemas.openxmlformats.org/drawingml/2006/wordprocessingDrawing" xmlns:w10="urn:schemas-microsoft-com:office:word" xmlns:w="http://schemas.openxmlformats.org/wordprocessingml/2006/main" xmlns:w14="http://schemas.microsoft.com/office/word/2010/wordml" xmlns:w15="http://schemas.microsoft.com/office/word/2012/wordml" xmlns:w16se="http://schemas.microsoft.com/office/word/2015/wordml/symex" xmlns:wpg="http://schemas.microsoft.com/office/word/2010/wordprocessingGroup" xmlns:wpi="http://schemas.microsoft.com/office/word/2010/wordprocessingInk" xmlns:wne="http://schemas.microsoft.com/office/word/2006/wordml" xmlns:wps="http://schemas.microsoft.com/office/word/2010/wordprocessingShape" mc:Ignorable="w14 w15 w16se wp14">
+  <w:footnote w:type="separator" w:id="-1">
+    <w:p>
+      <w:r>
+        <w:separator/>
+      </w:r>
+    </w:p>
+  </w:footnote>
+  <w:footnote w:type="continuationSeparator" w:id="0">
+    <w:p>
+      <w:r>
+        <w:continuationSeparator/>
+      </w:r>
+    </w:p>
+  </w:footnote>
+</w:footnotes>
 </file>
 
 <file path=word/numbering.xml><?xml version="1.0" encoding="utf-8"?>
@@ -2126,6 +1704,66 @@
       <w:u w:val="single"/>
     </w:rPr>
   </w:style>
+  <w:style w:type="paragraph" w:styleId="a5">
+    <w:name w:val="header"/>
+    <w:basedOn w:val="a"/>
+    <w:link w:val="a6"/>
+    <w:uiPriority w:val="99"/>
+    <w:unhideWhenUsed/>
+    <w:rsid w:val="002F79BE"/>
+    <w:pPr>
+      <w:tabs>
+        <w:tab w:val="center" w:pos="4153"/>
+        <w:tab w:val="right" w:pos="8306"/>
+      </w:tabs>
+      <w:snapToGrid w:val="0"/>
+    </w:pPr>
+    <w:rPr>
+      <w:sz w:val="20"/>
+      <w:szCs w:val="20"/>
+    </w:rPr>
+  </w:style>
+  <w:style w:type="character" w:customStyle="1" w:styleId="a6">
+    <w:name w:val="頁首 字元"/>
+    <w:basedOn w:val="a0"/>
+    <w:link w:val="a5"/>
+    <w:uiPriority w:val="99"/>
+    <w:rsid w:val="002F79BE"/>
+    <w:rPr>
+      <w:sz w:val="20"/>
+      <w:szCs w:val="20"/>
+    </w:rPr>
+  </w:style>
+  <w:style w:type="paragraph" w:styleId="a7">
+    <w:name w:val="footer"/>
+    <w:basedOn w:val="a"/>
+    <w:link w:val="a8"/>
+    <w:uiPriority w:val="99"/>
+    <w:unhideWhenUsed/>
+    <w:rsid w:val="002F79BE"/>
+    <w:pPr>
+      <w:tabs>
+        <w:tab w:val="center" w:pos="4153"/>
+        <w:tab w:val="right" w:pos="8306"/>
+      </w:tabs>
+      <w:snapToGrid w:val="0"/>
+    </w:pPr>
+    <w:rPr>
+      <w:sz w:val="20"/>
+      <w:szCs w:val="20"/>
+    </w:rPr>
+  </w:style>
+  <w:style w:type="character" w:customStyle="1" w:styleId="a8">
+    <w:name w:val="頁尾 字元"/>
+    <w:basedOn w:val="a0"/>
+    <w:link w:val="a7"/>
+    <w:uiPriority w:val="99"/>
+    <w:rsid w:val="002F79BE"/>
+    <w:rPr>
+      <w:sz w:val="20"/>
+      <w:szCs w:val="20"/>
+    </w:rPr>
+  </w:style>
 </w:styles>
 </file>
 

</xml_diff>